<commit_message>
Update Relatorio em word
</commit_message>
<xml_diff>
--- a/RelatorioMotoGP.docx
+++ b/RelatorioMotoGP.docx
@@ -629,6 +629,18 @@
     </w:p>
     <w:sdt>
       <w:sdtPr>
+        <w:rPr>
+          <w:rFonts w:asciiTheme="minorHAnsi" w:eastAsiaTheme="minorHAnsi" w:hAnsiTheme="minorHAnsi" w:cstheme="minorBidi"/>
+          <w:b/>
+          <w:bCs/>
+          <w:i/>
+          <w:iCs/>
+          <w:color w:val="auto"/>
+          <w:spacing w:val="5"/>
+          <w:sz w:val="24"/>
+          <w:szCs w:val="22"/>
+          <w:lang w:eastAsia="en-US"/>
+        </w:rPr>
         <w:id w:val="1017962667"/>
         <w:docPartObj>
           <w:docPartGallery w:val="Table of Contents"/>
@@ -637,13 +649,9 @@
       </w:sdtPr>
       <w:sdtEndPr>
         <w:rPr>
-          <w:rFonts w:asciiTheme="minorHAnsi" w:eastAsiaTheme="minorHAnsi" w:hAnsiTheme="minorHAnsi" w:cstheme="minorBidi"/>
-          <w:b/>
-          <w:bCs/>
-          <w:color w:val="auto"/>
-          <w:sz w:val="24"/>
-          <w:szCs w:val="22"/>
-          <w:lang w:eastAsia="en-US"/>
+          <w:i w:val="0"/>
+          <w:iCs w:val="0"/>
+          <w:spacing w:val="0"/>
         </w:rPr>
       </w:sdtEndPr>
       <w:sdtContent>
@@ -1217,6 +1225,7 @@
     </w:p>
     <w:p>
       <w:pPr>
+        <w:ind w:firstLine="708"/>
         <w:jc w:val="both"/>
         <w:rPr>
           <w:szCs w:val="24"/>
@@ -1226,7 +1235,6 @@
         <w:rPr>
           <w:szCs w:val="24"/>
         </w:rPr>
-        <w:tab/>
         <w:t>Cada veículo é caracterizado pelo seu peso, bem como pela sua potência. Para além disso, estes podem ser conduzidos por vários pilotos, e têm de estar equipados com dois pneus. Existem várias categorias de pneumáticos, estabelecidas de acordo com o seu tipo, rigidez e marca.</w:t>
       </w:r>
     </w:p>
@@ -2477,11 +2485,19 @@
         </w:rPr>
         <w:t xml:space="preserve">: </w:t>
       </w:r>
-      <w:r>
-        <w:rPr>
-          <w:szCs w:val="24"/>
-        </w:rPr>
-        <w:t>idNacionalidade-&gt;nome</w:t>
+      <w:proofErr w:type="spellStart"/>
+      <w:r>
+        <w:rPr>
+          <w:szCs w:val="24"/>
+        </w:rPr>
+        <w:t>idNacionalidade</w:t>
+      </w:r>
+      <w:proofErr w:type="spellEnd"/>
+      <w:r>
+        <w:rPr>
+          <w:szCs w:val="24"/>
+        </w:rPr>
+        <w:t>-&gt;nome</w:t>
       </w:r>
     </w:p>
     <w:p>
@@ -2582,12 +2598,42 @@
         </w:rPr>
         <w:t xml:space="preserve">: </w:t>
       </w:r>
-      <w:r>
-        <w:rPr>
-          <w:szCs w:val="24"/>
-        </w:rPr>
-        <w:t>idMarca-&gt;nome, anoDeIngresso, idNacionalidade</w:t>
-      </w:r>
+      <w:proofErr w:type="spellStart"/>
+      <w:r>
+        <w:rPr>
+          <w:szCs w:val="24"/>
+        </w:rPr>
+        <w:t>idMarca</w:t>
+      </w:r>
+      <w:proofErr w:type="spellEnd"/>
+      <w:r>
+        <w:rPr>
+          <w:szCs w:val="24"/>
+        </w:rPr>
+        <w:t xml:space="preserve">-&gt;nome, </w:t>
+      </w:r>
+      <w:proofErr w:type="spellStart"/>
+      <w:r>
+        <w:rPr>
+          <w:szCs w:val="24"/>
+        </w:rPr>
+        <w:t>anoDeIngresso</w:t>
+      </w:r>
+      <w:proofErr w:type="spellEnd"/>
+      <w:r>
+        <w:rPr>
+          <w:szCs w:val="24"/>
+        </w:rPr>
+        <w:t xml:space="preserve">, </w:t>
+      </w:r>
+      <w:proofErr w:type="spellStart"/>
+      <w:r>
+        <w:rPr>
+          <w:szCs w:val="24"/>
+        </w:rPr>
+        <w:t>idNacionalidade</w:t>
+      </w:r>
+      <w:proofErr w:type="spellEnd"/>
     </w:p>
     <w:p>
       <w:pPr>
@@ -2681,12 +2727,28 @@
         </w:rPr>
         <w:t xml:space="preserve">: </w:t>
       </w:r>
-      <w:r>
-        <w:rPr>
-          <w:szCs w:val="24"/>
-        </w:rPr>
-        <w:t>idEquipa-&gt;nome, tipo, idMarca</w:t>
-      </w:r>
+      <w:proofErr w:type="spellStart"/>
+      <w:r>
+        <w:rPr>
+          <w:szCs w:val="24"/>
+        </w:rPr>
+        <w:t>idEquipa</w:t>
+      </w:r>
+      <w:proofErr w:type="spellEnd"/>
+      <w:r>
+        <w:rPr>
+          <w:szCs w:val="24"/>
+        </w:rPr>
+        <w:t xml:space="preserve">-&gt;nome, tipo, </w:t>
+      </w:r>
+      <w:proofErr w:type="spellStart"/>
+      <w:r>
+        <w:rPr>
+          <w:szCs w:val="24"/>
+        </w:rPr>
+        <w:t>idMarca</w:t>
+      </w:r>
+      <w:proofErr w:type="spellEnd"/>
     </w:p>
     <w:p>
       <w:pPr>
@@ -2780,11 +2842,19 @@
         </w:rPr>
         <w:t xml:space="preserve">: </w:t>
       </w:r>
-      <w:r>
-        <w:rPr>
-          <w:szCs w:val="24"/>
-        </w:rPr>
-        <w:t>idMota-&gt;</w:t>
+      <w:proofErr w:type="spellStart"/>
+      <w:r>
+        <w:rPr>
+          <w:szCs w:val="24"/>
+        </w:rPr>
+        <w:t>idMota</w:t>
+      </w:r>
+      <w:proofErr w:type="spellEnd"/>
+      <w:r>
+        <w:rPr>
+          <w:szCs w:val="24"/>
+        </w:rPr>
+        <w:t>-&gt;</w:t>
       </w:r>
       <w:proofErr w:type="gramStart"/>
       <w:r>
@@ -2798,7 +2868,21 @@
         <w:rPr>
           <w:szCs w:val="24"/>
         </w:rPr>
-        <w:t>, peso, velocidadeMax, idEquipa</w:t>
+        <w:t xml:space="preserve">, peso, </w:t>
+      </w:r>
+      <w:proofErr w:type="spellStart"/>
+      <w:r>
+        <w:rPr>
+          <w:szCs w:val="24"/>
+        </w:rPr>
+        <w:t>velocidadeMax</w:t>
+      </w:r>
+      <w:proofErr w:type="spellEnd"/>
+      <w:r>
+        <w:rPr>
+          <w:szCs w:val="24"/>
+        </w:rPr>
+        <w:t>, idEquipa</w:t>
       </w:r>
     </w:p>
     <w:p>
@@ -2899,11 +2983,19 @@
         </w:rPr>
         <w:t xml:space="preserve">: </w:t>
       </w:r>
-      <w:r>
-        <w:rPr>
-          <w:szCs w:val="24"/>
-        </w:rPr>
-        <w:t>idPneu-&gt;marca, rigidez, tipo, idMota</w:t>
+      <w:proofErr w:type="spellStart"/>
+      <w:r>
+        <w:rPr>
+          <w:szCs w:val="24"/>
+        </w:rPr>
+        <w:t>idPneu</w:t>
+      </w:r>
+      <w:proofErr w:type="spellEnd"/>
+      <w:r>
+        <w:rPr>
+          <w:szCs w:val="24"/>
+        </w:rPr>
+        <w:t>-&gt;marca, rigidez, tipo, idMota</w:t>
       </w:r>
     </w:p>
     <w:p>
@@ -2998,12 +3090,42 @@
         </w:rPr>
         <w:t xml:space="preserve">: </w:t>
       </w:r>
-      <w:r>
-        <w:rPr>
-          <w:szCs w:val="24"/>
-        </w:rPr>
-        <w:t>idColaborador-&gt;nome, dataDeNascimento, idNacionalidade</w:t>
-      </w:r>
+      <w:proofErr w:type="spellStart"/>
+      <w:r>
+        <w:rPr>
+          <w:szCs w:val="24"/>
+        </w:rPr>
+        <w:t>idColaborador</w:t>
+      </w:r>
+      <w:proofErr w:type="spellEnd"/>
+      <w:r>
+        <w:rPr>
+          <w:szCs w:val="24"/>
+        </w:rPr>
+        <w:t xml:space="preserve">-&gt;nome, </w:t>
+      </w:r>
+      <w:proofErr w:type="spellStart"/>
+      <w:r>
+        <w:rPr>
+          <w:szCs w:val="24"/>
+        </w:rPr>
+        <w:t>dataDeNascimento</w:t>
+      </w:r>
+      <w:proofErr w:type="spellEnd"/>
+      <w:r>
+        <w:rPr>
+          <w:szCs w:val="24"/>
+        </w:rPr>
+        <w:t xml:space="preserve">, </w:t>
+      </w:r>
+      <w:proofErr w:type="spellStart"/>
+      <w:r>
+        <w:rPr>
+          <w:szCs w:val="24"/>
+        </w:rPr>
+        <w:t>idNacionalidade</w:t>
+      </w:r>
+      <w:proofErr w:type="spellEnd"/>
     </w:p>
     <w:p>
       <w:pPr>
@@ -3095,12 +3217,28 @@
         </w:rPr>
         <w:t xml:space="preserve">: </w:t>
       </w:r>
-      <w:r>
-        <w:rPr>
-          <w:szCs w:val="24"/>
-        </w:rPr>
-        <w:t>idColaborador-&gt;ramo, idEquipa</w:t>
-      </w:r>
+      <w:proofErr w:type="spellStart"/>
+      <w:r>
+        <w:rPr>
+          <w:szCs w:val="24"/>
+        </w:rPr>
+        <w:t>idColaborador</w:t>
+      </w:r>
+      <w:proofErr w:type="spellEnd"/>
+      <w:r>
+        <w:rPr>
+          <w:szCs w:val="24"/>
+        </w:rPr>
+        <w:t xml:space="preserve">-&gt;ramo, </w:t>
+      </w:r>
+      <w:proofErr w:type="spellStart"/>
+      <w:r>
+        <w:rPr>
+          <w:szCs w:val="24"/>
+        </w:rPr>
+        <w:t>idEquipa</w:t>
+      </w:r>
+      <w:proofErr w:type="spellEnd"/>
     </w:p>
     <w:p>
       <w:pPr>
@@ -3206,11 +3344,19 @@
         </w:rPr>
         <w:t xml:space="preserve">: </w:t>
       </w:r>
-      <w:r>
-        <w:rPr>
-          <w:szCs w:val="24"/>
-        </w:rPr>
-        <w:t>idColaborador-&gt;</w:t>
+      <w:proofErr w:type="spellStart"/>
+      <w:r>
+        <w:rPr>
+          <w:szCs w:val="24"/>
+        </w:rPr>
+        <w:t>idColaborador</w:t>
+      </w:r>
+      <w:proofErr w:type="spellEnd"/>
+      <w:r>
+        <w:rPr>
+          <w:szCs w:val="24"/>
+        </w:rPr>
+        <w:t>-&gt;</w:t>
       </w:r>
       <w:proofErr w:type="gramStart"/>
       <w:r>
@@ -3224,7 +3370,21 @@
         <w:rPr>
           <w:szCs w:val="24"/>
         </w:rPr>
-        <w:t>, numeroPontos, tipo, idEquipa, idMota</w:t>
+        <w:t xml:space="preserve">, </w:t>
+      </w:r>
+      <w:proofErr w:type="spellStart"/>
+      <w:r>
+        <w:rPr>
+          <w:szCs w:val="24"/>
+        </w:rPr>
+        <w:t>numeroPontos</w:t>
+      </w:r>
+      <w:proofErr w:type="spellEnd"/>
+      <w:r>
+        <w:rPr>
+          <w:szCs w:val="24"/>
+        </w:rPr>
+        <w:t>, tipo, idEquipa, idMota</w:t>
       </w:r>
     </w:p>
     <w:p>
@@ -3331,11 +3491,33 @@
         </w:rPr>
         <w:t xml:space="preserve">: </w:t>
       </w:r>
-      <w:r>
-        <w:rPr>
-          <w:szCs w:val="24"/>
-        </w:rPr>
-        <w:t>idCircuito-&gt;nome, pais, perimetro, numSetores</w:t>
+      <w:proofErr w:type="spellStart"/>
+      <w:r>
+        <w:rPr>
+          <w:szCs w:val="24"/>
+        </w:rPr>
+        <w:t>idCircuito</w:t>
+      </w:r>
+      <w:proofErr w:type="spellEnd"/>
+      <w:r>
+        <w:rPr>
+          <w:szCs w:val="24"/>
+        </w:rPr>
+        <w:t xml:space="preserve">-&gt;nome, pais, </w:t>
+      </w:r>
+      <w:proofErr w:type="spellStart"/>
+      <w:r>
+        <w:rPr>
+          <w:szCs w:val="24"/>
+        </w:rPr>
+        <w:t>perimetro</w:t>
+      </w:r>
+      <w:proofErr w:type="spellEnd"/>
+      <w:r>
+        <w:rPr>
+          <w:szCs w:val="24"/>
+        </w:rPr>
+        <w:t>, numSetores</w:t>
       </w:r>
     </w:p>
     <w:p>
@@ -3430,11 +3612,33 @@
         </w:rPr>
         <w:t xml:space="preserve">: </w:t>
       </w:r>
-      <w:r>
-        <w:rPr>
-          <w:szCs w:val="24"/>
-        </w:rPr>
-        <w:t>idCorrida-&gt;nome, data, numVoltas, idCircuito</w:t>
+      <w:proofErr w:type="spellStart"/>
+      <w:r>
+        <w:rPr>
+          <w:szCs w:val="24"/>
+        </w:rPr>
+        <w:t>idCorrida</w:t>
+      </w:r>
+      <w:proofErr w:type="spellEnd"/>
+      <w:r>
+        <w:rPr>
+          <w:szCs w:val="24"/>
+        </w:rPr>
+        <w:t xml:space="preserve">-&gt;nome, data, </w:t>
+      </w:r>
+      <w:proofErr w:type="spellStart"/>
+      <w:r>
+        <w:rPr>
+          <w:szCs w:val="24"/>
+        </w:rPr>
+        <w:t>numVoltas</w:t>
+      </w:r>
+      <w:proofErr w:type="spellEnd"/>
+      <w:r>
+        <w:rPr>
+          <w:szCs w:val="24"/>
+        </w:rPr>
+        <w:t>, idCircuito</w:t>
       </w:r>
     </w:p>
     <w:p>
@@ -3540,12 +3744,56 @@
         </w:rPr>
         <w:t xml:space="preserve">: </w:t>
       </w:r>
-      <w:r>
-        <w:rPr>
-          <w:szCs w:val="24"/>
-        </w:rPr>
-        <w:t>idCorrida, idColaborador-&gt;posicaoInicial, posicaoFinal</w:t>
-      </w:r>
+      <w:proofErr w:type="spellStart"/>
+      <w:r>
+        <w:rPr>
+          <w:szCs w:val="24"/>
+        </w:rPr>
+        <w:t>idCorrida</w:t>
+      </w:r>
+      <w:proofErr w:type="spellEnd"/>
+      <w:r>
+        <w:rPr>
+          <w:szCs w:val="24"/>
+        </w:rPr>
+        <w:t xml:space="preserve">, </w:t>
+      </w:r>
+      <w:proofErr w:type="spellStart"/>
+      <w:r>
+        <w:rPr>
+          <w:szCs w:val="24"/>
+        </w:rPr>
+        <w:t>idColaborador</w:t>
+      </w:r>
+      <w:proofErr w:type="spellEnd"/>
+      <w:r>
+        <w:rPr>
+          <w:szCs w:val="24"/>
+        </w:rPr>
+        <w:t>-&gt;</w:t>
+      </w:r>
+      <w:proofErr w:type="spellStart"/>
+      <w:r>
+        <w:rPr>
+          <w:szCs w:val="24"/>
+        </w:rPr>
+        <w:t>posicaoInicial</w:t>
+      </w:r>
+      <w:proofErr w:type="spellEnd"/>
+      <w:r>
+        <w:rPr>
+          <w:szCs w:val="24"/>
+        </w:rPr>
+        <w:t xml:space="preserve">, </w:t>
+      </w:r>
+      <w:proofErr w:type="spellStart"/>
+      <w:r>
+        <w:rPr>
+          <w:szCs w:val="24"/>
+        </w:rPr>
+        <w:t>posicaoFinal</w:t>
+      </w:r>
+      <w:proofErr w:type="spellEnd"/>
     </w:p>
     <w:p>
       <w:pPr>
@@ -3779,12 +4027,28 @@
         </w:rPr>
         <w:t xml:space="preserve">: </w:t>
       </w:r>
-      <w:r>
-        <w:rPr>
-          <w:szCs w:val="24"/>
-        </w:rPr>
-        <w:t>idEvento-&gt;volta, idCorrida</w:t>
-      </w:r>
+      <w:proofErr w:type="spellStart"/>
+      <w:r>
+        <w:rPr>
+          <w:szCs w:val="24"/>
+        </w:rPr>
+        <w:t>idEvento</w:t>
+      </w:r>
+      <w:proofErr w:type="spellEnd"/>
+      <w:r>
+        <w:rPr>
+          <w:szCs w:val="24"/>
+        </w:rPr>
+        <w:t xml:space="preserve">-&gt;volta, </w:t>
+      </w:r>
+      <w:proofErr w:type="spellStart"/>
+      <w:r>
+        <w:rPr>
+          <w:szCs w:val="24"/>
+        </w:rPr>
+        <w:t>idCorrida</w:t>
+      </w:r>
+      <w:proofErr w:type="spellEnd"/>
     </w:p>
     <w:p>
       <w:pPr>
@@ -3837,12 +4101,21 @@
         </w:rPr>
         <w:t>Acidente(</w:t>
       </w:r>
+      <w:proofErr w:type="spellStart"/>
       <w:r>
         <w:rPr>
           <w:szCs w:val="24"/>
           <w:u w:val="single"/>
         </w:rPr>
-        <w:t>idEvento-&gt;</w:t>
+        <w:t>idEvento</w:t>
+      </w:r>
+      <w:proofErr w:type="spellEnd"/>
+      <w:r>
+        <w:rPr>
+          <w:szCs w:val="24"/>
+          <w:u w:val="single"/>
+        </w:rPr>
+        <w:t>-&gt;</w:t>
       </w:r>
       <w:proofErr w:type="spellStart"/>
       <w:proofErr w:type="gramStart"/>
@@ -3893,11 +4166,19 @@
         </w:rPr>
         <w:t xml:space="preserve">: </w:t>
       </w:r>
-      <w:r>
-        <w:rPr>
-          <w:szCs w:val="24"/>
-        </w:rPr>
-        <w:t>idEvento-&gt;setor</w:t>
+      <w:proofErr w:type="spellStart"/>
+      <w:r>
+        <w:rPr>
+          <w:szCs w:val="24"/>
+        </w:rPr>
+        <w:t>idEvento</w:t>
+      </w:r>
+      <w:proofErr w:type="spellEnd"/>
+      <w:r>
+        <w:rPr>
+          <w:szCs w:val="24"/>
+        </w:rPr>
+        <w:t>-&gt;setor</w:t>
       </w:r>
     </w:p>
     <w:p>
@@ -3990,12 +4271,28 @@
         </w:rPr>
         <w:t xml:space="preserve">: </w:t>
       </w:r>
-      <w:r>
-        <w:rPr>
-          <w:szCs w:val="24"/>
-        </w:rPr>
-        <w:t>idEvento-&gt;descricao</w:t>
-      </w:r>
+      <w:proofErr w:type="spellStart"/>
+      <w:r>
+        <w:rPr>
+          <w:szCs w:val="24"/>
+        </w:rPr>
+        <w:t>idEvento</w:t>
+      </w:r>
+      <w:proofErr w:type="spellEnd"/>
+      <w:r>
+        <w:rPr>
+          <w:szCs w:val="24"/>
+        </w:rPr>
+        <w:t>-&gt;</w:t>
+      </w:r>
+      <w:proofErr w:type="spellStart"/>
+      <w:r>
+        <w:rPr>
+          <w:szCs w:val="24"/>
+        </w:rPr>
+        <w:t>descricao</w:t>
+      </w:r>
+      <w:proofErr w:type="spellEnd"/>
     </w:p>
     <w:p>
       <w:pPr>
@@ -4087,11 +4384,19 @@
         </w:rPr>
         <w:t xml:space="preserve">: </w:t>
       </w:r>
-      <w:r>
-        <w:rPr>
-          <w:szCs w:val="24"/>
-        </w:rPr>
-        <w:t>idEvento-&gt;setor</w:t>
+      <w:proofErr w:type="spellStart"/>
+      <w:r>
+        <w:rPr>
+          <w:szCs w:val="24"/>
+        </w:rPr>
+        <w:t>idEvento</w:t>
+      </w:r>
+      <w:proofErr w:type="spellEnd"/>
+      <w:r>
+        <w:rPr>
+          <w:szCs w:val="24"/>
+        </w:rPr>
+        <w:t>-&gt;setor</w:t>
       </w:r>
     </w:p>
     <w:p>
@@ -4186,11 +4491,19 @@
         </w:rPr>
         <w:t xml:space="preserve">: </w:t>
       </w:r>
-      <w:r>
-        <w:rPr>
-          <w:szCs w:val="24"/>
-        </w:rPr>
-        <w:t>idBandeira-&gt;cor</w:t>
+      <w:proofErr w:type="spellStart"/>
+      <w:r>
+        <w:rPr>
+          <w:szCs w:val="24"/>
+        </w:rPr>
+        <w:t>idBandeira</w:t>
+      </w:r>
+      <w:proofErr w:type="spellEnd"/>
+      <w:r>
+        <w:rPr>
+          <w:szCs w:val="24"/>
+        </w:rPr>
+        <w:t>-&gt;cor</w:t>
       </w:r>
     </w:p>
     <w:p>
@@ -4559,130 +4872,151 @@
     </w:p>
     <w:p>
       <w:pPr>
-        <w:pStyle w:val="PargrafodaLista"/>
-        <w:rPr>
-          <w:szCs w:val="24"/>
-        </w:rPr>
-      </w:pPr>
-    </w:p>
-    <w:p>
-      <w:pPr>
-        <w:pStyle w:val="PargrafodaLista"/>
-        <w:rPr>
-          <w:szCs w:val="24"/>
-        </w:rPr>
-      </w:pPr>
+        <w:jc w:val="both"/>
+        <w:rPr>
+          <w:szCs w:val="24"/>
+        </w:rPr>
+      </w:pPr>
+    </w:p>
+    <w:p>
+      <w:pPr>
+        <w:jc w:val="both"/>
+        <w:rPr>
+          <w:szCs w:val="24"/>
+        </w:rPr>
+      </w:pPr>
+      <w:r>
+        <w:rPr>
+          <w:szCs w:val="24"/>
+        </w:rPr>
+        <w:tab/>
+      </w:r>
       <w:r>
         <w:rPr>
           <w:szCs w:val="24"/>
         </w:rPr>
         <w:t xml:space="preserve">Como em todas as relações e todas as </w:t>
       </w:r>
+      <w:r>
+        <w:rPr>
+          <w:szCs w:val="24"/>
+        </w:rPr>
+        <w:t>dependências</w:t>
+      </w:r>
+      <w:r>
+        <w:rPr>
+          <w:szCs w:val="24"/>
+        </w:rPr>
+        <w:t xml:space="preserve"> funcionais, em que A-&gt;B, o </w:t>
+      </w:r>
+      <w:r>
+        <w:rPr>
+          <w:szCs w:val="24"/>
+        </w:rPr>
+        <w:t>conjunto</w:t>
+      </w:r>
+      <w:r>
+        <w:rPr>
+          <w:szCs w:val="24"/>
+        </w:rPr>
+        <w:t xml:space="preserve"> de atributos A permite identificar todos os atributos da relação, podemos concluir que A é uma </w:t>
+      </w:r>
       <w:proofErr w:type="spellStart"/>
       <w:r>
         <w:rPr>
-          <w:szCs w:val="24"/>
-        </w:rPr>
-        <w:t>depedências</w:t>
+          <w:i/>
+          <w:iCs/>
+          <w:szCs w:val="24"/>
+        </w:rPr>
+        <w:t>superkey</w:t>
+      </w:r>
+      <w:r>
+        <w:rPr>
+          <w:szCs w:val="24"/>
+        </w:rPr>
+        <w:t>.</w:t>
       </w:r>
       <w:proofErr w:type="spellEnd"/>
-      <w:r>
-        <w:rPr>
-          <w:szCs w:val="24"/>
-        </w:rPr>
-        <w:t xml:space="preserve"> funcionais, em que A-&gt;B, o </w:t>
+    </w:p>
+    <w:p>
+      <w:pPr>
+        <w:ind w:firstLine="708"/>
+        <w:jc w:val="both"/>
+        <w:rPr>
+          <w:szCs w:val="24"/>
+        </w:rPr>
+      </w:pPr>
+      <w:r>
+        <w:rPr>
+          <w:szCs w:val="24"/>
+        </w:rPr>
+        <w:t xml:space="preserve">Assim sendo, todas as relações estão em Forma Normal de </w:t>
       </w:r>
       <w:proofErr w:type="spellStart"/>
       <w:r>
         <w:rPr>
-          <w:szCs w:val="24"/>
-        </w:rPr>
-        <w:t>conjuto</w:t>
+          <w:i/>
+          <w:iCs/>
+          <w:szCs w:val="24"/>
+        </w:rPr>
+        <w:t>Boyce-</w:t>
+      </w:r>
+      <w:proofErr w:type="gramStart"/>
+      <w:r>
+        <w:rPr>
+          <w:i/>
+          <w:iCs/>
+          <w:szCs w:val="24"/>
+        </w:rPr>
+        <w:t>Codd</w:t>
       </w:r>
       <w:proofErr w:type="spellEnd"/>
       <w:r>
         <w:rPr>
           <w:szCs w:val="24"/>
         </w:rPr>
-        <w:t xml:space="preserve"> de atributos A permite identificar todos os atributos da relação, podemos concluir que A é uma </w:t>
-      </w:r>
-      <w:proofErr w:type="spellStart"/>
-      <w:r>
-        <w:rPr>
-          <w:szCs w:val="24"/>
-        </w:rPr>
-        <w:t>superkey</w:t>
-      </w:r>
-      <w:proofErr w:type="spellEnd"/>
-      <w:r>
-        <w:rPr>
-          <w:szCs w:val="24"/>
-        </w:rPr>
-        <w:t>.</w:t>
-      </w:r>
-    </w:p>
-    <w:p>
-      <w:pPr>
-        <w:pStyle w:val="PargrafodaLista"/>
-        <w:rPr>
-          <w:szCs w:val="24"/>
-        </w:rPr>
-      </w:pPr>
-      <w:r>
-        <w:rPr>
-          <w:szCs w:val="24"/>
-        </w:rPr>
+        <w:t>(</w:t>
+      </w:r>
+      <w:proofErr w:type="gramEnd"/>
+      <w:r>
+        <w:rPr>
+          <w:szCs w:val="24"/>
+        </w:rPr>
+        <w:t xml:space="preserve">BCNF) e </w:t>
+      </w:r>
+      <w:r>
+        <w:rPr>
+          <w:szCs w:val="24"/>
+        </w:rPr>
+        <w:t xml:space="preserve">na </w:t>
+      </w:r>
+      <w:r>
+        <w:rPr>
+          <w:szCs w:val="24"/>
+        </w:rPr>
+        <w:t>3ª Forma Normal(3NF).</w:t>
+      </w:r>
+    </w:p>
+    <w:p>
+      <w:pPr>
+        <w:rPr>
+          <w:szCs w:val="24"/>
+        </w:rPr>
+      </w:pPr>
+      <w:r>
+        <w:rPr>
+          <w:szCs w:val="24"/>
+        </w:rPr>
+        <w:br w:type="page"/>
+      </w:r>
+    </w:p>
+    <w:p>
+      <w:pPr>
+        <w:pStyle w:val="TituloMotoGP"/>
+      </w:pPr>
+      <w:bookmarkStart w:id="10" w:name="_Toc90227971"/>
+      <w:r>
         <w:lastRenderedPageBreak/>
-        <w:t xml:space="preserve">Assim sendo, todas as relações estão em Forma Normal de </w:t>
-      </w:r>
-      <w:proofErr w:type="spellStart"/>
-      <w:r>
-        <w:rPr>
-          <w:szCs w:val="24"/>
-        </w:rPr>
-        <w:t>Boyce-</w:t>
-      </w:r>
-      <w:proofErr w:type="gramStart"/>
-      <w:r>
-        <w:rPr>
-          <w:szCs w:val="24"/>
-        </w:rPr>
-        <w:t>Codd</w:t>
-      </w:r>
-      <w:proofErr w:type="spellEnd"/>
-      <w:r>
-        <w:rPr>
-          <w:szCs w:val="24"/>
-        </w:rPr>
-        <w:t>(</w:t>
-      </w:r>
-      <w:proofErr w:type="gramEnd"/>
-      <w:r>
-        <w:rPr>
-          <w:szCs w:val="24"/>
-        </w:rPr>
-        <w:t>BCNF) e em 3ª Forma Normal(3NF).</w:t>
-      </w:r>
-    </w:p>
-    <w:p>
-      <w:pPr>
-        <w:rPr>
-          <w:szCs w:val="24"/>
-        </w:rPr>
-      </w:pPr>
-      <w:r>
-        <w:rPr>
-          <w:szCs w:val="24"/>
-        </w:rPr>
-        <w:br w:type="page"/>
-      </w:r>
-    </w:p>
-    <w:p>
-      <w:pPr>
-        <w:pStyle w:val="TituloMotoGP"/>
-      </w:pPr>
-      <w:bookmarkStart w:id="10" w:name="_Toc90227971"/>
-      <w:r>
         <w:t>L</w:t>
       </w:r>
       <w:r>
@@ -4796,9 +5130,37 @@
         </w:numPr>
         <w:suppressAutoHyphens/>
         <w:spacing w:after="0" w:line="240" w:lineRule="auto"/>
-      </w:pPr>
-      <w:r>
-        <w:t>anoDeIngresso NOT NULL CHECK (anoDeIngresso &gt;= 1949)</w:t>
+        <w:rPr>
+          <w:lang w:val="en-US"/>
+        </w:rPr>
+      </w:pPr>
+      <w:proofErr w:type="spellStart"/>
+      <w:r>
+        <w:rPr>
+          <w:lang w:val="en-US"/>
+        </w:rPr>
+        <w:t>anoDeIngresso</w:t>
+      </w:r>
+      <w:proofErr w:type="spellEnd"/>
+      <w:r>
+        <w:rPr>
+          <w:lang w:val="en-US"/>
+        </w:rPr>
+        <w:t xml:space="preserve"> NOT NULL CHECK (</w:t>
+      </w:r>
+      <w:proofErr w:type="spellStart"/>
+      <w:r>
+        <w:rPr>
+          <w:lang w:val="en-US"/>
+        </w:rPr>
+        <w:t>anoDeIngresso</w:t>
+      </w:r>
+      <w:proofErr w:type="spellEnd"/>
+      <w:r>
+        <w:rPr>
+          <w:lang w:val="en-US"/>
+        </w:rPr>
+        <w:t xml:space="preserve"> &gt;= 1949)</w:t>
       </w:r>
     </w:p>
     <w:p>
@@ -4950,8 +5312,13 @@
         <w:suppressAutoHyphens/>
         <w:spacing w:after="0" w:line="240" w:lineRule="auto"/>
       </w:pPr>
-      <w:r>
-        <w:t>idMarca REFERENCES Marca(</w:t>
+      <w:proofErr w:type="spellStart"/>
+      <w:r>
+        <w:t>idMarca</w:t>
+      </w:r>
+      <w:proofErr w:type="spellEnd"/>
+      <w:r>
+        <w:t xml:space="preserve"> REFERENCES Marca(</w:t>
       </w:r>
       <w:proofErr w:type="spellStart"/>
       <w:r>
@@ -5134,6 +5501,7 @@
         <w:spacing w:after="0" w:line="240" w:lineRule="auto"/>
       </w:pPr>
       <w:r>
+        <w:lastRenderedPageBreak/>
         <w:t>Todos os engenheiros têm de ter um ramo no qual estão especializados</w:t>
       </w:r>
     </w:p>
@@ -6434,6 +6802,7 @@
     <w:p/>
     <w:p>
       <w:r>
+        <w:lastRenderedPageBreak/>
         <w:t>Classificação Geral:</w:t>
       </w:r>
     </w:p>
@@ -6994,6 +7363,7 @@
     </w:p>
     <w:p>
       <w:r>
+        <w:lastRenderedPageBreak/>
         <w:t>Bandeira:</w:t>
       </w:r>
     </w:p>
@@ -7381,7 +7751,12 @@
         <w:t>idEvento, idBandeira)</w:t>
       </w:r>
     </w:p>
-    <w:p/>
+    <w:p>
+      <w:pPr>
+        <w:suppressAutoHyphens/>
+        <w:spacing w:after="0" w:line="240" w:lineRule="auto"/>
+      </w:pPr>
+    </w:p>
     <w:p>
       <w:r>
         <w:t>Nacionalidade:</w:t>
@@ -7445,10 +7820,192 @@
     </w:p>
     <w:p>
       <w:pPr>
-        <w:rPr>
-          <w:szCs w:val="24"/>
-        </w:rPr>
-      </w:pPr>
+        <w:suppressAutoHyphens/>
+        <w:spacing w:after="0" w:line="240" w:lineRule="auto"/>
+      </w:pPr>
+    </w:p>
+    <w:p>
+      <w:pPr>
+        <w:ind w:firstLine="708"/>
+        <w:jc w:val="both"/>
+        <w:rPr>
+          <w:szCs w:val="24"/>
+        </w:rPr>
+      </w:pPr>
+      <w:r>
+        <w:rPr>
+          <w:szCs w:val="24"/>
+        </w:rPr>
+        <w:t>As restrições</w:t>
+      </w:r>
+      <w:r>
+        <w:rPr>
+          <w:szCs w:val="24"/>
+        </w:rPr>
+        <w:t xml:space="preserve"> </w:t>
+      </w:r>
+      <w:r>
+        <w:rPr>
+          <w:szCs w:val="24"/>
+        </w:rPr>
+        <w:t>aplicadas</w:t>
+      </w:r>
+      <w:r>
+        <w:rPr>
+          <w:szCs w:val="24"/>
+        </w:rPr>
+        <w:t xml:space="preserve"> a atributos </w:t>
+      </w:r>
+      <w:r>
+        <w:rPr>
+          <w:szCs w:val="24"/>
+        </w:rPr>
+        <w:t xml:space="preserve">que </w:t>
+      </w:r>
+      <w:r>
+        <w:rPr>
+          <w:szCs w:val="24"/>
+        </w:rPr>
+        <w:t>estão relacionados</w:t>
+      </w:r>
+      <w:r>
+        <w:rPr>
+          <w:szCs w:val="24"/>
+        </w:rPr>
+        <w:t xml:space="preserve"> </w:t>
+      </w:r>
+      <w:r>
+        <w:rPr>
+          <w:szCs w:val="24"/>
+        </w:rPr>
+        <w:t xml:space="preserve">entre </w:t>
+      </w:r>
+      <w:r>
+        <w:rPr>
+          <w:szCs w:val="24"/>
+        </w:rPr>
+        <w:t>duas</w:t>
+      </w:r>
+      <w:r>
+        <w:rPr>
+          <w:szCs w:val="24"/>
+        </w:rPr>
+        <w:t xml:space="preserve"> tabel</w:t>
+      </w:r>
+      <w:r>
+        <w:rPr>
+          <w:szCs w:val="24"/>
+        </w:rPr>
+        <w:t>as</w:t>
+      </w:r>
+      <w:r>
+        <w:rPr>
+          <w:szCs w:val="24"/>
+        </w:rPr>
+        <w:t>,</w:t>
+      </w:r>
+      <w:r>
+        <w:rPr>
+          <w:szCs w:val="24"/>
+        </w:rPr>
+        <w:t xml:space="preserve"> como por exemplo a volta de um evento ser menor que o </w:t>
+      </w:r>
+      <w:r>
+        <w:rPr>
+          <w:szCs w:val="24"/>
+        </w:rPr>
+        <w:t>número</w:t>
+      </w:r>
+      <w:r>
+        <w:rPr>
+          <w:szCs w:val="24"/>
+        </w:rPr>
+        <w:t xml:space="preserve"> de voltas da corrida em questão,</w:t>
+      </w:r>
+      <w:r>
+        <w:rPr>
+          <w:szCs w:val="24"/>
+        </w:rPr>
+        <w:t xml:space="preserve"> serão implementad</w:t>
+      </w:r>
+      <w:r>
+        <w:rPr>
+          <w:szCs w:val="24"/>
+        </w:rPr>
+        <w:t>a</w:t>
+      </w:r>
+      <w:r>
+        <w:rPr>
+          <w:szCs w:val="24"/>
+        </w:rPr>
+        <w:t xml:space="preserve">s com </w:t>
+      </w:r>
+      <w:proofErr w:type="spellStart"/>
+      <w:r>
+        <w:rPr>
+          <w:i/>
+          <w:iCs/>
+          <w:szCs w:val="24"/>
+        </w:rPr>
+        <w:t>triggers</w:t>
+      </w:r>
+      <w:proofErr w:type="spellEnd"/>
+      <w:r>
+        <w:rPr>
+          <w:szCs w:val="24"/>
+        </w:rPr>
+        <w:t xml:space="preserve"> na terceira entrega</w:t>
+      </w:r>
+      <w:r>
+        <w:rPr>
+          <w:szCs w:val="24"/>
+        </w:rPr>
+        <w:t>.</w:t>
+      </w:r>
+      <w:r>
+        <w:rPr>
+          <w:szCs w:val="24"/>
+        </w:rPr>
+        <w:t xml:space="preserve"> Além do mais, a</w:t>
+      </w:r>
+      <w:r>
+        <w:rPr>
+          <w:szCs w:val="24"/>
+        </w:rPr>
+        <w:t>pesar de não mencionadas as restrições ON DELETE e ON UPDATE</w:t>
+      </w:r>
+      <w:r>
+        <w:rPr>
+          <w:szCs w:val="24"/>
+        </w:rPr>
+        <w:t>, estas foram implementadas</w:t>
+      </w:r>
+      <w:r>
+        <w:rPr>
+          <w:szCs w:val="24"/>
+        </w:rPr>
+        <w:t xml:space="preserve"> na criação da base de dados</w:t>
+      </w:r>
+      <w:r>
+        <w:rPr>
+          <w:szCs w:val="24"/>
+        </w:rPr>
+        <w:t xml:space="preserve"> no ficheiro “</w:t>
+      </w:r>
+      <w:proofErr w:type="spellStart"/>
+      <w:r>
+        <w:rPr>
+          <w:szCs w:val="24"/>
+        </w:rPr>
+        <w:t>criar.sql</w:t>
+      </w:r>
+      <w:proofErr w:type="spellEnd"/>
+      <w:r>
+        <w:rPr>
+          <w:szCs w:val="24"/>
+        </w:rPr>
+        <w:t>”.</w:t>
+      </w:r>
     </w:p>
     <w:sectPr>
       <w:pgSz w:w="11906" w:h="16838"/>
@@ -8407,6 +8964,7 @@
     <w:lsdException w:name="HTML Sample" w:semiHidden="1" w:unhideWhenUsed="1"/>
     <w:lsdException w:name="HTML Typewriter" w:semiHidden="1" w:unhideWhenUsed="1"/>
     <w:lsdException w:name="HTML Variable" w:semiHidden="1" w:unhideWhenUsed="1"/>
+    <w:lsdException w:name="Normal Table" w:semiHidden="1" w:unhideWhenUsed="1"/>
     <w:lsdException w:name="annotation subject" w:semiHidden="1" w:unhideWhenUsed="1"/>
     <w:lsdException w:name="No List" w:semiHidden="1" w:unhideWhenUsed="1"/>
     <w:lsdException w:name="Outline List 1" w:semiHidden="1" w:unhideWhenUsed="1"/>
@@ -8449,8 +9007,11 @@
     <w:lsdException w:name="Table Contemporary" w:semiHidden="1" w:unhideWhenUsed="1"/>
     <w:lsdException w:name="Table Elegant" w:semiHidden="1" w:unhideWhenUsed="1"/>
     <w:lsdException w:name="Table Professional" w:semiHidden="1" w:unhideWhenUsed="1"/>
+    <w:lsdException w:name="Table Subtle 1" w:semiHidden="1" w:unhideWhenUsed="1"/>
     <w:lsdException w:name="Table Subtle 2" w:semiHidden="1" w:unhideWhenUsed="1"/>
     <w:lsdException w:name="Table Web 1" w:semiHidden="1" w:unhideWhenUsed="1"/>
+    <w:lsdException w:name="Table Web 2" w:semiHidden="1" w:unhideWhenUsed="1"/>
+    <w:lsdException w:name="Table Web 3" w:semiHidden="1" w:unhideWhenUsed="1"/>
     <w:lsdException w:name="Balloon Text" w:semiHidden="1" w:unhideWhenUsed="1"/>
     <w:lsdException w:name="Table Grid" w:uiPriority="59"/>
     <w:lsdException w:name="Table Theme" w:semiHidden="1" w:unhideWhenUsed="1"/>
@@ -8872,6 +9433,7 @@
   <w:style w:type="character" w:default="1" w:styleId="Tipodeletrapredefinidodopargrafo">
     <w:name w:val="Default Paragraph Font"/>
     <w:uiPriority w:val="1"/>
+    <w:semiHidden/>
     <w:unhideWhenUsed/>
   </w:style>
   <w:style w:type="table" w:default="1" w:styleId="Tabelanormal">

</xml_diff>

<commit_message>
Update contexto do Relatorio em word
</commit_message>
<xml_diff>
--- a/RelatorioMotoGP.docx
+++ b/RelatorioMotoGP.docx
@@ -1190,7 +1190,7 @@
         <w:rPr>
           <w:szCs w:val="24"/>
         </w:rPr>
-        <w:t>O nosso grupo tomou a iniciativa de escolher uma temporada de Moto GP como tema para a construção de uma base de dados de modo a clarificar este desporto, recorrendo a um diagrama UML.</w:t>
+        <w:t>O nosso grupo tomou a iniciativa de escolher uma temporada de Moto GP como tema para a construção de uma base de dados de modo a clarificar este desporto motorizado, cuja primeira edição ocorreu em 1949. Para tal, recorreu-se a um diagrama UML.</w:t>
       </w:r>
     </w:p>
     <w:p>
@@ -1220,12 +1220,11 @@
           <w:szCs w:val="24"/>
         </w:rPr>
         <w:tab/>
-        <w:t>Equipas pertencentes à mesma marca caracterizam-se, para além do seu nome, pelo seu tipo. Geralmente, a principal é considerada a de “fábrica” e as restantes as de “satélite”. Ambas são compostas por vários colaboradores, que se dividem em engenheiros e, pelo menos, dois pilotos. Tal como os engenheiros, os pilotos, podendo estes ser principais ou de reserva, são conhecidos pelo seu nome, nacionalidade e data de nascimento, sendo-lhes ainda atribuído um número, um tipo e o número de pontos acumulados. Cada um pode apenas conduzir uma mota. Por outro lado, cada engenheiro é especializado num determinado ramo.</w:t>
-      </w:r>
-    </w:p>
-    <w:p>
-      <w:pPr>
-        <w:ind w:firstLine="708"/>
+        <w:t>Equipas pertencentes à mesma marca caracterizam-se, para além do seu nome, pelo seu tipo. Geralmente, a principal é considerada a de “fábrica” e as restantes as de “satélite”. Ambas são compostas por vários colaboradores, que se dividem em engenheiros e, pelo menos, dois pilotos. Tal como os engenheiros, os pilotos são conhecidos pelo seu nome, nacionalidade e data de nascimento, sendo-lhes ainda atribuído um número, um tipo (principal ou reserva) e o número de pontos acumulados. Cada um pode apenas conduzir uma mota. Por outro lado, cada engenheiro é especializado num determinado ramo.</w:t>
+      </w:r>
+    </w:p>
+    <w:p>
+      <w:pPr>
         <w:jc w:val="both"/>
         <w:rPr>
           <w:szCs w:val="24"/>
@@ -1235,7 +1234,8 @@
         <w:rPr>
           <w:szCs w:val="24"/>
         </w:rPr>
-        <w:t>Cada veículo é caracterizado pelo seu peso, bem como pela sua potência. Para além disso, estes podem ser conduzidos por vários pilotos, e têm de estar equipados com dois pneus. Existem várias categorias de pneumáticos, estabelecidas de acordo com o seu tipo, rigidez e marca.</w:t>
+        <w:tab/>
+        <w:t>Cada veículo é caracterizado pelo seu peso, bem como pela sua potência e uma velocidade máxima inferior a 340km/h. Para além disso, estes podem ser conduzidos por vários pilotos, e têm de estar equipados com dois pneus. Existem várias categorias de pneumáticos, estabelecidas de acordo com o seu tipo, rigidez e marca, sendo esta igual para todos os que pertencem à mesma temporada da competição.</w:t>
       </w:r>
     </w:p>
     <w:p>
@@ -1252,6 +1252,7 @@
         <w:tab/>
         <w:t xml:space="preserve">A competição descrita trava-se numa sequência pré-definida de corridas. A cada uma está atribuído um nome, uma data, um número de voltas e, evidentemente, um circuito. As posições de partida e de chegada dos pilotos são relevantes para a prova e, como tal, devem ser registadas numa </w:t>
       </w:r>
+      <w:proofErr w:type="spellStart"/>
       <w:r>
         <w:rPr>
           <w:i/>
@@ -1259,6 +1260,7 @@
         </w:rPr>
         <w:t>grid</w:t>
       </w:r>
+      <w:proofErr w:type="spellEnd"/>
       <w:r>
         <w:rPr>
           <w:szCs w:val="24"/>
@@ -1278,7 +1280,7 @@
           <w:szCs w:val="24"/>
         </w:rPr>
         <w:tab/>
-        <w:t>Às diversas pistas visitadas ao longo da competição estão associados um nome, um país e um perímetro. É de salientar que podem ser travadas várias corridas no mesmo circuito.</w:t>
+        <w:t>Às diversas pistas visitadas ao longo da competição estão associados um nome, um país, um perímetro e um número de setores. É de salientar que podem ser travadas várias corridas no mesmo circuito.</w:t>
       </w:r>
     </w:p>
     <w:p>
@@ -1293,7 +1295,7 @@
           <w:szCs w:val="24"/>
         </w:rPr>
         <w:tab/>
-        <w:t>Em cada corrida são registados os eventos que marcam a prova. Com efeito, podemos especificar vários tipos de eventos, tais como ultrapassagens e acidentes, aos quais correspondem um setor, e outros, como, por exemplo, a ocorrência de precipitação. A cada um está associado uma volta e podem, por fim, culminar numa ou várias bandeiras. Uma bandeira terá sempre uma cor associada, dependente do tipo de evento que sinaliza.</w:t>
+        <w:t>Em cada corrida são registados os eventos que a marcam. Com efeito, podemos dividi-los em vários tipos, tais como ultrapassagens e acidentes, aos quais correspondem um setor, e outros, como, por exemplo, a ocorrência de precipitação. A cada um está associado uma volta e, por fim, podem, ou não, culminar numa ou várias bandeiras. Uma bandeira terá sempre uma cor associada, dependente do tipo de evento que sinaliza.</w:t>
       </w:r>
     </w:p>
     <w:p>
@@ -1302,18 +1304,6 @@
         <w:rPr>
           <w:szCs w:val="24"/>
         </w:rPr>
-      </w:pPr>
-      <w:r>
-        <w:rPr>
-          <w:szCs w:val="24"/>
-        </w:rPr>
-        <w:tab/>
-        <w:t>Em todas as épocas existe uma classificação geral que tem em conta o desempenho dos pilotos ao longo do ano. Assim sendo, o vencedor é determinado de acordo com os pontos adquiridos ao longo da mesma.</w:t>
-      </w:r>
-    </w:p>
-    <w:p>
-      <w:pPr>
-        <w:pStyle w:val="TituloMotoGP"/>
         <w:sectPr>
           <w:headerReference w:type="default" r:id="rId24"/>
           <w:pgSz w:w="11906" w:h="16838"/>
@@ -1323,6 +1313,13 @@
           <w:docGrid w:linePitch="360"/>
         </w:sectPr>
       </w:pPr>
+      <w:r>
+        <w:rPr>
+          <w:szCs w:val="24"/>
+        </w:rPr>
+        <w:tab/>
+        <w:t>Em todas as épocas existe uma classificação geral que tem em conta o desempenho dos pilotos ao longo do ano. Assim sendo, o vencedor é determinado de acordo com os pontos adquiridos ao longo da mesma.</w:t>
+      </w:r>
     </w:p>
     <w:p>
       <w:pPr>
@@ -4930,13 +4927,13 @@
         </w:rPr>
         <w:t>superkey</w:t>
       </w:r>
+      <w:proofErr w:type="spellEnd"/>
       <w:r>
         <w:rPr>
           <w:szCs w:val="24"/>
         </w:rPr>
         <w:t>.</w:t>
       </w:r>
-      <w:proofErr w:type="spellEnd"/>
     </w:p>
     <w:p>
       <w:pPr>
@@ -7848,19 +7845,7 @@
         <w:rPr>
           <w:szCs w:val="24"/>
         </w:rPr>
-        <w:t>aplicadas</w:t>
-      </w:r>
-      <w:r>
-        <w:rPr>
-          <w:szCs w:val="24"/>
-        </w:rPr>
-        <w:t xml:space="preserve"> a atributos </w:t>
-      </w:r>
-      <w:r>
-        <w:rPr>
-          <w:szCs w:val="24"/>
-        </w:rPr>
-        <w:t xml:space="preserve">que </w:t>
+        <w:t xml:space="preserve">aplicadas a atributos que </w:t>
       </w:r>
       <w:r>
         <w:rPr>
@@ -7872,31 +7857,7 @@
         <w:rPr>
           <w:szCs w:val="24"/>
         </w:rPr>
-        <w:t xml:space="preserve"> </w:t>
-      </w:r>
-      <w:r>
-        <w:rPr>
-          <w:szCs w:val="24"/>
-        </w:rPr>
-        <w:t xml:space="preserve">entre </w:t>
-      </w:r>
-      <w:r>
-        <w:rPr>
-          <w:szCs w:val="24"/>
-        </w:rPr>
-        <w:t>duas</w:t>
-      </w:r>
-      <w:r>
-        <w:rPr>
-          <w:szCs w:val="24"/>
-        </w:rPr>
-        <w:t xml:space="preserve"> tabel</w:t>
-      </w:r>
-      <w:r>
-        <w:rPr>
-          <w:szCs w:val="24"/>
-        </w:rPr>
-        <w:t>as</w:t>
+        <w:t xml:space="preserve"> entre duas tabelas</w:t>
       </w:r>
       <w:r>
         <w:rPr>

</xml_diff>